<commit_message>
express exercise: add package.json + start script
</commit_message>
<xml_diff>
--- a/exercises/nodejs/מעביד הנחפפים/תיאור.docx
+++ b/exercises/nodejs/מעביד הנחפפים/תיאור.docx
@@ -65,7 +65,6 @@
         </w:rPr>
         <w:t xml:space="preserve">תיצרו </w:t>
       </w:r>
-      <w:proofErr w:type="spellStart"/>
       <w:r>
         <w:rPr>
           <w:rFonts w:ascii="Gisha" w:hAnsi="Gisha" w:cs="Gisha"/>
@@ -73,7 +72,6 @@
         </w:rPr>
         <w:t>api</w:t>
       </w:r>
-      <w:proofErr w:type="spellEnd"/>
       <w:r>
         <w:rPr>
           <w:rFonts w:ascii="Gisha" w:hAnsi="Gisha" w:cs="Gisha" w:hint="cs"/>
@@ -105,7 +103,6 @@
         </w:rPr>
         <w:t xml:space="preserve"> מקומי. בחלק השלישי תלמדו לעבוד מול </w:t>
       </w:r>
-      <w:proofErr w:type="spellStart"/>
       <w:r>
         <w:rPr>
           <w:rFonts w:ascii="Gisha" w:hAnsi="Gisha" w:cs="Gisha"/>
@@ -113,7 +110,6 @@
         </w:rPr>
         <w:t>mongoDB</w:t>
       </w:r>
-      <w:proofErr w:type="spellEnd"/>
       <w:r>
         <w:rPr>
           <w:rFonts w:ascii="Gisha" w:hAnsi="Gisha" w:cs="Gisha"/>
@@ -237,21 +233,12 @@
         </w:rPr>
         <w:t>יות של נושאים (</w:t>
       </w:r>
-      <w:proofErr w:type="spellStart"/>
-      <w:r>
-        <w:rPr>
-          <w:rFonts w:ascii="Gisha" w:hAnsi="Gisha" w:cs="Gisha"/>
-          <w:lang w:val="en-US"/>
-        </w:rPr>
-        <w:t>nodejs</w:t>
-      </w:r>
-      <w:proofErr w:type="spellEnd"/>
-      <w:r>
-        <w:rPr>
-          <w:rFonts w:ascii="Gisha" w:hAnsi="Gisha" w:cs="Gisha"/>
-          <w:lang w:val="en-US"/>
-        </w:rPr>
-        <w:t xml:space="preserve">, </w:t>
+      <w:r>
+        <w:rPr>
+          <w:rFonts w:ascii="Gisha" w:hAnsi="Gisha" w:cs="Gisha"/>
+          <w:lang w:val="en-US"/>
+        </w:rPr>
+        <w:t xml:space="preserve">nodejs, </w:t>
       </w:r>
       <w:r>
         <w:rPr>
@@ -348,7 +335,6 @@
         </w:rPr>
         <w:t xml:space="preserve">לייצור </w:t>
       </w:r>
-      <w:proofErr w:type="spellStart"/>
       <w:r>
         <w:rPr>
           <w:rFonts w:ascii="Gisha" w:hAnsi="Gisha" w:cs="Gisha"/>
@@ -356,7 +342,6 @@
         </w:rPr>
         <w:t>api</w:t>
       </w:r>
-      <w:proofErr w:type="spellEnd"/>
       <w:r>
         <w:rPr>
           <w:rFonts w:ascii="Gisha" w:hAnsi="Gisha" w:cs="Gisha"/>
@@ -723,7 +708,6 @@
         </w:rPr>
         <w:t xml:space="preserve">שם </w:t>
       </w:r>
-      <w:proofErr w:type="spellStart"/>
       <w:r>
         <w:rPr>
           <w:rFonts w:ascii="Gisha" w:hAnsi="Gisha" w:cs="Gisha"/>
@@ -731,7 +715,6 @@
         </w:rPr>
         <w:t>user_id</w:t>
       </w:r>
-      <w:proofErr w:type="spellEnd"/>
       <w:r>
         <w:rPr>
           <w:rFonts w:ascii="Gisha" w:hAnsi="Gisha" w:cs="Gisha"/>
@@ -917,7 +900,6 @@
         </w:rPr>
         <w:t xml:space="preserve"> (</w:t>
       </w:r>
-      <w:proofErr w:type="spellStart"/>
       <w:r>
         <w:rPr>
           <w:rFonts w:ascii="Gisha" w:hAnsi="Gisha" w:cs="Gisha"/>
@@ -925,7 +907,6 @@
         </w:rPr>
         <w:t>Get,Post,Delete,Put,Patch</w:t>
       </w:r>
-      <w:proofErr w:type="spellEnd"/>
       <w:r>
         <w:rPr>
           <w:rFonts w:ascii="Gisha" w:hAnsi="Gisha" w:cs="Gisha"/>
@@ -1103,25 +1084,6 @@
     </w:p>
     <w:p>
       <w:pPr>
-        <w:pStyle w:val="Heading2"/>
-        <w:bidi/>
-        <w:rPr>
-          <w:rFonts w:ascii="Gisha" w:hAnsi="Gisha" w:cs="Gisha"/>
-          <w:rtl/>
-          <w:lang w:val="en-US"/>
-        </w:rPr>
-      </w:pPr>
-      <w:r>
-        <w:rPr>
-          <w:rFonts w:ascii="Gisha" w:hAnsi="Gisha" w:cs="Gisha"/>
-          <w:rtl/>
-          <w:lang w:val="en-US"/>
-        </w:rPr>
-        <w:t>חלק שלישי</w:t>
-      </w:r>
-    </w:p>
-    <w:p>
-      <w:pPr>
         <w:pStyle w:val="ListParagraph"/>
         <w:numPr>
           <w:ilvl w:val="0"/>
@@ -1130,6 +1092,88 @@
         <w:bidi/>
         <w:rPr>
           <w:rFonts w:ascii="Gisha" w:hAnsi="Gisha" w:cs="Gisha"/>
+          <w:lang w:val="en-US"/>
+        </w:rPr>
+      </w:pPr>
+      <w:r>
+        <w:rPr>
+          <w:rFonts w:ascii="Gisha" w:hAnsi="Gisha" w:cs="Gisha" w:hint="cs"/>
+          <w:rtl/>
+          <w:lang w:val="en-US"/>
+        </w:rPr>
+        <w:t xml:space="preserve">ניתן לבדוק את הקוד שאתם כותבים ע"י הרצת הפקודה </w:t>
+      </w:r>
+      <w:r>
+        <w:rPr>
+          <w:rFonts w:ascii="Gisha" w:hAnsi="Gisha" w:cs="Gisha"/>
+          <w:b/>
+          <w:bCs/>
+          <w:lang w:val="en-US"/>
+        </w:rPr>
+        <w:t>npm start</w:t>
+      </w:r>
+      <w:r>
+        <w:rPr>
+          <w:rFonts w:ascii="Gisha" w:hAnsi="Gisha" w:cs="Gisha" w:hint="cs"/>
+          <w:rtl/>
+          <w:lang w:val="en-US"/>
+        </w:rPr>
+        <w:t xml:space="preserve"> </w:t>
+      </w:r>
+      <w:r>
+        <w:rPr>
+          <w:rFonts w:ascii="Gisha" w:hAnsi="Gisha" w:cs="Gisha" w:hint="cs"/>
+          <w:rtl/>
+          <w:lang w:val="en-US"/>
+        </w:rPr>
+        <w:t xml:space="preserve">שמריצה את הקוד, </w:t>
+      </w:r>
+      <w:r>
+        <w:rPr>
+          <w:rFonts w:ascii="Gisha" w:hAnsi="Gisha" w:cs="Gisha" w:hint="cs"/>
+          <w:rtl/>
+          <w:lang w:val="en-US"/>
+        </w:rPr>
+        <w:t>מאזינה לשינויים שאתם מבצעים בקוד ומריצה את הקוד מחדש</w:t>
+      </w:r>
+      <w:r>
+        <w:rPr>
+          <w:rFonts w:ascii="Gisha" w:hAnsi="Gisha" w:cs="Gisha" w:hint="cs"/>
+          <w:rtl/>
+          <w:lang w:val="en-US"/>
+        </w:rPr>
+        <w:t xml:space="preserve"> אוטומטית</w:t>
+      </w:r>
+    </w:p>
+    <w:p>
+      <w:pPr>
+        <w:pStyle w:val="Heading2"/>
+        <w:bidi/>
+        <w:rPr>
+          <w:rFonts w:ascii="Gisha" w:hAnsi="Gisha" w:cs="Gisha"/>
+          <w:rtl/>
+          <w:lang w:val="en-US"/>
+        </w:rPr>
+      </w:pPr>
+      <w:r>
+        <w:rPr>
+          <w:rFonts w:ascii="Gisha" w:hAnsi="Gisha" w:cs="Gisha"/>
+          <w:rtl/>
+          <w:lang w:val="en-US"/>
+        </w:rPr>
+        <w:t>חלק שלישי</w:t>
+      </w:r>
+    </w:p>
+    <w:p>
+      <w:pPr>
+        <w:pStyle w:val="ListParagraph"/>
+        <w:numPr>
+          <w:ilvl w:val="0"/>
+          <w:numId w:val="1"/>
+        </w:numPr>
+        <w:bidi/>
+        <w:rPr>
+          <w:rFonts w:ascii="Gisha" w:hAnsi="Gisha" w:cs="Gisha"/>
           <w:rtl/>
           <w:lang w:val="en-US"/>
         </w:rPr>
@@ -1147,7 +1191,7 @@
           <w:rFonts w:ascii="Gisha" w:hAnsi="Gisha" w:cs="Gisha"/>
           <w:lang w:val="en-US"/>
         </w:rPr>
-        <w:t>mongoose</w:t>
+        <w:t>mongodb</w:t>
       </w:r>
       <w:r>
         <w:rPr>

</xml_diff>